<commit_message>
only added a script for the readme
</commit_message>
<xml_diff>
--- a/Data Processing Summary.docx
+++ b/Data Processing Summary.docx
@@ -244,7 +244,7 @@
           <w14:ligatures w14:val="none"/>
         </w:rPr>
         <w:pict w14:anchorId="6D27B565">
-          <v:rect id="_x0000_i1067" style="width:0;height:1.5pt" o:hralign="center" o:hrstd="t" o:hr="t" fillcolor="#a0a0a0" stroked="f"/>
+          <v:rect id="_x0000_i1025" style="width:0;height:1.5pt" o:hralign="center" o:hrstd="t" o:hr="t" fillcolor="#a0a0a0" stroked="f"/>
         </w:pict>
       </w:r>
     </w:p>
@@ -701,7 +701,7 @@
           <w14:ligatures w14:val="none"/>
         </w:rPr>
         <w:pict w14:anchorId="2766E817">
-          <v:rect id="_x0000_i1068" style="width:0;height:1.5pt" o:hralign="center" o:hrstd="t" o:hr="t" fillcolor="#a0a0a0" stroked="f"/>
+          <v:rect id="_x0000_i1026" style="width:0;height:1.5pt" o:hralign="center" o:hrstd="t" o:hr="t" fillcolor="#a0a0a0" stroked="f"/>
         </w:pict>
       </w:r>
     </w:p>
@@ -1503,7 +1503,7 @@
           <w14:ligatures w14:val="none"/>
         </w:rPr>
         <w:pict w14:anchorId="7737A9D4">
-          <v:rect id="_x0000_i1077" style="width:0;height:1.5pt" o:hralign="center" o:hrstd="t" o:hr="t" fillcolor="#a0a0a0" stroked="f"/>
+          <v:rect id="_x0000_i1027" style="width:0;height:1.5pt" o:hralign="center" o:hrstd="t" o:hr="t" fillcolor="#a0a0a0" stroked="f"/>
         </w:pict>
       </w:r>
     </w:p>
@@ -1697,7 +1697,7 @@
           <w14:ligatures w14:val="none"/>
         </w:rPr>
         <w:pict w14:anchorId="1609190C">
-          <v:rect id="_x0000_i1080" style="width:0;height:1.5pt" o:hralign="center" o:hrstd="t" o:hr="t" fillcolor="#a0a0a0" stroked="f"/>
+          <v:rect id="_x0000_i1028" style="width:0;height:1.5pt" o:hralign="center" o:hrstd="t" o:hr="t" fillcolor="#a0a0a0" stroked="f"/>
         </w:pict>
       </w:r>
     </w:p>
@@ -2661,7 +2661,7 @@
           <w14:ligatures w14:val="none"/>
         </w:rPr>
         <w:pict w14:anchorId="42FF4CC9">
-          <v:rect id="_x0000_i1123" style="width:0;height:1.5pt" o:hralign="center" o:hrstd="t" o:hr="t" fillcolor="#a0a0a0" stroked="f"/>
+          <v:rect id="_x0000_i1029" style="width:0;height:1.5pt" o:hralign="center" o:hrstd="t" o:hr="t" fillcolor="#a0a0a0" stroked="f"/>
         </w:pict>
       </w:r>
     </w:p>
@@ -3238,7 +3238,7 @@
         </w:rPr>
         <w:lastRenderedPageBreak/>
         <w:pict w14:anchorId="5731A425">
-          <v:rect id="_x0000_i1124" style="width:0;height:1.5pt" o:hralign="center" o:hrstd="t" o:hr="t" fillcolor="#a0a0a0" stroked="f"/>
+          <v:rect id="_x0000_i1030" style="width:0;height:1.5pt" o:hralign="center" o:hrstd="t" o:hr="t" fillcolor="#a0a0a0" stroked="f"/>
         </w:pict>
       </w:r>
     </w:p>
@@ -3807,7 +3807,7 @@
           <w14:ligatures w14:val="none"/>
         </w:rPr>
         <w:pict w14:anchorId="5453FC94">
-          <v:rect id="_x0000_i1167" style="width:0;height:1.5pt" o:hralign="center" o:hrstd="t" o:hr="t" fillcolor="#a0a0a0" stroked="f"/>
+          <v:rect id="_x0000_i1031" style="width:0;height:1.5pt" o:hralign="center" o:hrstd="t" o:hr="t" fillcolor="#a0a0a0" stroked="f"/>
         </w:pict>
       </w:r>
     </w:p>
@@ -4206,6 +4206,9 @@
             </m:den>
           </m:f>
           <m:r>
+            <m:rPr>
+              <m:sty m:val="p"/>
+            </m:rPr>
             <w:rPr>
               <w:rFonts w:ascii="Times New Roman" w:eastAsia="Times New Roman" w:hAnsi="Times New Roman" w:cs="Times New Roman"/>
               <w:kern w:val="0"/>
@@ -4236,7 +4239,7 @@
         </w:rPr>
         <w:lastRenderedPageBreak/>
         <w:pict w14:anchorId="59D151B8">
-          <v:rect id="_x0000_i1163" style="width:0;height:1.5pt" o:hralign="center" o:hrstd="t" o:hr="t" fillcolor="#a0a0a0" stroked="f"/>
+          <v:rect id="_x0000_i1032" style="width:0;height:1.5pt" o:hralign="center" o:hrstd="t" o:hr="t" fillcolor="#a0a0a0" stroked="f"/>
         </w:pict>
       </w:r>
     </w:p>
@@ -4462,7 +4465,7 @@
           <w14:ligatures w14:val="none"/>
         </w:rPr>
         <w:pict w14:anchorId="4E38F867">
-          <v:rect id="_x0000_i1164" style="width:0;height:1.5pt" o:hralign="center" o:hrstd="t" o:hr="t" fillcolor="#a0a0a0" stroked="f"/>
+          <v:rect id="_x0000_i1033" style="width:0;height:1.5pt" o:hralign="center" o:hrstd="t" o:hr="t" fillcolor="#a0a0a0" stroked="f"/>
         </w:pict>
       </w:r>
     </w:p>
@@ -4900,7 +4903,7 @@
           <w14:ligatures w14:val="none"/>
         </w:rPr>
         <w:pict w14:anchorId="0C8AFDCA">
-          <v:rect id="_x0000_i1186" style="width:0;height:1.5pt" o:hralign="center" o:hrstd="t" o:hr="t" fillcolor="#a0a0a0" stroked="f"/>
+          <v:rect id="_x0000_i1034" style="width:0;height:1.5pt" o:hralign="center" o:hrstd="t" o:hr="t" fillcolor="#a0a0a0" stroked="f"/>
         </w:pict>
       </w:r>
     </w:p>
@@ -5351,6 +5354,9 @@
             </m:e>
           </m:rad>
           <m:r>
+            <m:rPr>
+              <m:sty m:val="p"/>
+            </m:rPr>
             <w:rPr>
               <w:rFonts w:ascii="Times New Roman" w:eastAsia="Times New Roman" w:hAnsi="Times New Roman" w:cs="Times New Roman"/>
               <w:kern w:val="0"/>
@@ -5400,7 +5406,7 @@
           <w14:ligatures w14:val="none"/>
         </w:rPr>
         <w:pict w14:anchorId="12ABF04C">
-          <v:rect id="_x0000_i1188" style="width:0;height:1.5pt" o:hralign="center" o:hrstd="t" o:hr="t" fillcolor="#a0a0a0" stroked="f"/>
+          <v:rect id="_x0000_i1035" style="width:0;height:1.5pt" o:hralign="center" o:hrstd="t" o:hr="t" fillcolor="#a0a0a0" stroked="f"/>
         </w:pict>
       </w:r>
     </w:p>
@@ -5615,7 +5621,7 @@
           <w14:ligatures w14:val="none"/>
         </w:rPr>
         <w:pict w14:anchorId="39B22550">
-          <v:rect id="_x0000_i1194" style="width:0;height:1.5pt" o:hralign="center" o:hrstd="t" o:hr="t" fillcolor="#a0a0a0" stroked="f"/>
+          <v:rect id="_x0000_i1036" style="width:0;height:1.5pt" o:hralign="center" o:hrstd="t" o:hr="t" fillcolor="#a0a0a0" stroked="f"/>
         </w:pict>
       </w:r>
     </w:p>
@@ -5639,18 +5645,7 @@
           <w:szCs w:val="32"/>
           <w:lang w:val="en-GB"/>
         </w:rPr>
-        <w:t>4)</w:t>
-      </w:r>
-      <w:r>
-        <w:rPr>
-          <w:rFonts w:asciiTheme="majorBidi" w:hAnsiTheme="majorBidi" w:cstheme="majorBidi"/>
-          <w:b/>
-          <w:bCs/>
-          <w:sz w:val="32"/>
-          <w:szCs w:val="32"/>
-          <w:lang w:val="en-GB"/>
-        </w:rPr>
-        <w:t>Encoding Categorical Features</w:t>
+        <w:t>4)Encoding Categorical Features</w:t>
       </w:r>
     </w:p>
     <w:p>
@@ -7146,7 +7141,7 @@
           <w14:ligatures w14:val="none"/>
         </w:rPr>
         <w:pict w14:anchorId="3E98B4DD">
-          <v:rect id="_x0000_i1199" style="width:0;height:1.5pt" o:hralign="center" o:hrstd="t" o:hr="t" fillcolor="#a0a0a0" stroked="f"/>
+          <v:rect id="_x0000_i1037" style="width:0;height:1.5pt" o:hralign="center" o:hrstd="t" o:hr="t" fillcolor="#a0a0a0" stroked="f"/>
         </w:pict>
       </w:r>
     </w:p>
@@ -7170,18 +7165,7 @@
           <w:szCs w:val="32"/>
           <w:lang w:val="en-GB"/>
         </w:rPr>
-        <w:t xml:space="preserve">5) </w:t>
-      </w:r>
-      <w:r>
-        <w:rPr>
-          <w:rFonts w:asciiTheme="majorBidi" w:hAnsiTheme="majorBidi" w:cstheme="majorBidi"/>
-          <w:b/>
-          <w:bCs/>
-          <w:sz w:val="32"/>
-          <w:szCs w:val="32"/>
-          <w:lang w:val="en-GB"/>
-        </w:rPr>
-        <w:t>Splitting the Dataset into Training and Test Sets</w:t>
+        <w:t>5) Splitting the Dataset into Training and Test Sets</w:t>
       </w:r>
     </w:p>
     <w:p>
@@ -7475,7 +7459,7 @@
           <w14:ligatures w14:val="none"/>
         </w:rPr>
         <w:pict w14:anchorId="1108AB65">
-          <v:rect id="_x0000_i1200" style="width:0;height:1.5pt" o:hralign="center" o:hrstd="t" o:hr="t" fillcolor="#a0a0a0" stroked="f"/>
+          <v:rect id="_x0000_i1038" style="width:0;height:1.5pt" o:hralign="center" o:hrstd="t" o:hr="t" fillcolor="#a0a0a0" stroked="f"/>
         </w:pict>
       </w:r>
     </w:p>
@@ -7788,7 +7772,7 @@
     <w:p>
       <w:pPr>
         <w:rPr>
-          <w:rFonts w:asciiTheme="majorBidi" w:hAnsiTheme="majorBidi" w:cstheme="majorBidi" w:hint="cs"/>
+          <w:rFonts w:asciiTheme="majorBidi" w:hAnsiTheme="majorBidi" w:cstheme="majorBidi"/>
           <w:sz w:val="32"/>
           <w:szCs w:val="32"/>
           <w:rtl/>
@@ -12990,6 +12974,7 @@
   <w:style w:type="character" w:default="1" w:styleId="DefaultParagraphFont">
     <w:name w:val="Default Paragraph Font"/>
     <w:uiPriority w:val="1"/>
+    <w:semiHidden/>
     <w:unhideWhenUsed/>
   </w:style>
   <w:style w:type="table" w:default="1" w:styleId="TableNormal">

</xml_diff>